<commit_message>
modified:   Documentatie/Cookie-Wireframe.docx 	deleted:    Documentatie/~$okie-Wireframe.docx 	deleted:    README.md 	modified:   Website/Coockie.css 	modified:   Website/Coockie.js 	deleted:    Website/Cookieclicker-Project 	modified:   Website/Index.html 	new file:   img/cookie.png
</commit_message>
<xml_diff>
--- a/Documentatie/Cookie-Wireframe.docx
+++ b/Documentatie/Cookie-Wireframe.docx
@@ -3,7 +3,534 @@
 <w:document xmlns:wpc="http://schemas.microsoft.com/office/word/2010/wordprocessingCanvas" xmlns:cx="http://schemas.microsoft.com/office/drawing/2014/chartex" xmlns:cx1="http://schemas.microsoft.com/office/drawing/2015/9/8/chartex" xmlns:cx2="http://schemas.microsoft.com/office/drawing/2015/10/21/chartex" xmlns:cx3="http://schemas.microsoft.com/office/drawing/2016/5/9/chartex" xmlns:cx4="http://schemas.microsoft.com/office/drawing/2016/5/10/chartex" xmlns:cx5="http://schemas.microsoft.com/office/drawing/2016/5/11/chartex" xmlns:cx6="http://schemas.microsoft.com/office/drawing/2016/5/12/chartex" xmlns:cx7="http://schemas.microsoft.com/office/drawing/2016/5/13/chartex" xmlns:cx8="http://schemas.microsoft.com/office/drawing/2016/5/14/chartex" xmlns:mc="http://schemas.openxmlformats.org/markup-compatibility/2006" xmlns:aink="http://schemas.microsoft.com/office/drawing/2016/ink" xmlns:am3d="http://schemas.microsoft.com/office/drawing/2017/model3d" xmlns:o="urn:schemas-microsoft-com:office:office" xmlns:oel="http://schemas.microsoft.com/office/2019/extlst" xmlns:r="http://schemas.openxmlformats.org/officeDocument/2006/relationships" xmlns:m="http://schemas.openxmlformats.org/officeDocument/2006/math" xmlns:v="urn:schemas-microsoft-com:vml" xmlns:wp14="http://schemas.microsoft.com/office/word/2010/wordprocessingDrawing" xmlns:wp="http://schemas.openxmlformats.org/drawingml/2006/wordprocessingDrawing" xmlns:w10="urn:schemas-microsoft-com:office:word" xmlns:w="http://schemas.openxmlformats.org/wordprocessingml/2006/main" xmlns:w14="http://schemas.microsoft.com/office/word/2010/wordml" xmlns:w15="http://schemas.microsoft.com/office/word/2012/wordml" xmlns:w16cex="http://schemas.microsoft.com/office/word/2018/wordml/cex" xmlns:w16cid="http://schemas.microsoft.com/office/word/2016/wordml/cid" xmlns:w16="http://schemas.microsoft.com/office/word/2018/wordml" xmlns:w16du="http://schemas.microsoft.com/office/word/2023/wordml/word16du" xmlns:w16sdtdh="http://schemas.microsoft.com/office/word/2020/wordml/sdtdatahash" xmlns:w16sdtfl="http://schemas.microsoft.com/office/word/2024/wordml/sdtformatlock" xmlns:w16se="http://schemas.microsoft.com/office/word/2015/wordml/symex" xmlns:wpg="http://schemas.microsoft.com/office/word/2010/wordprocessingGroup" xmlns:wpi="http://schemas.microsoft.com/office/word/2010/wordprocessingInk" xmlns:wne="http://schemas.microsoft.com/office/word/2006/wordml" xmlns:wps="http://schemas.microsoft.com/office/word/2010/wordprocessingShape" mc:Ignorable="w14 w15 w16se w16cid w16 w16cex w16sdtdh w16sdtfl w16du wp14">
   <w:body>
     <w:p>
-      <w:r>
+      <w:pPr>
+        <w:numPr>
+          <w:ilvl w:val="0"/>
+          <w:numId w:val="1"/>
+        </w:numPr>
+        <w:rPr>
+          <w:lang w:val="nl-NL"/>
+        </w:rPr>
+      </w:pPr>
+      <w:r>
+        <w:rPr>
+          <w:b/>
+          <w:bCs/>
+          <w:lang w:val="nl-NL"/>
+        </w:rPr>
+        <w:t>Automatische productie-eenheden</w:t>
+      </w:r>
+      <w:r>
+        <w:rPr>
+          <w:lang w:val="nl-NL"/>
+        </w:rPr>
+        <w:br/>
+      </w:r>
+      <w:r>
+        <w:rPr>
+          <w:i/>
+          <w:iCs/>
+          <w:lang w:val="nl-NL"/>
+        </w:rPr>
+        <w:t>Als speler wil ik automatische productie-eenheden kunnen kopen met mijn punten, zodat ik punten kan verdienen zonder constant te klikken.</w:t>
+      </w:r>
+    </w:p>
+    <w:p>
+      <w:pPr>
+        <w:numPr>
+          <w:ilvl w:val="0"/>
+          <w:numId w:val="1"/>
+        </w:numPr>
+        <w:rPr>
+          <w:lang w:val="nl-NL"/>
+        </w:rPr>
+      </w:pPr>
+      <w:r>
+        <w:rPr>
+          <w:b/>
+          <w:bCs/>
+          <w:lang w:val="nl-NL"/>
+        </w:rPr>
+        <w:t>Upgrades voor klikken en productie</w:t>
+      </w:r>
+      <w:r>
+        <w:rPr>
+          <w:lang w:val="nl-NL"/>
+        </w:rPr>
+        <w:br/>
+      </w:r>
+      <w:r>
+        <w:rPr>
+          <w:i/>
+          <w:iCs/>
+          <w:lang w:val="nl-NL"/>
+        </w:rPr>
+        <w:t>Als speler wil ik upgrades kunnen kopen die mijn klik- en productie-eenheden verbeteren, zodat ik efficiënter punten kan verzamelen.</w:t>
+      </w:r>
+    </w:p>
+    <w:p>
+      <w:pPr>
+        <w:numPr>
+          <w:ilvl w:val="0"/>
+          <w:numId w:val="1"/>
+        </w:numPr>
+        <w:rPr>
+          <w:lang w:val="nl-NL"/>
+        </w:rPr>
+      </w:pPr>
+      <w:r>
+        <w:rPr>
+          <w:b/>
+          <w:bCs/>
+          <w:lang w:val="nl-NL"/>
+        </w:rPr>
+        <w:t>Overzicht van aankopen</w:t>
+      </w:r>
+      <w:r>
+        <w:rPr>
+          <w:lang w:val="nl-NL"/>
+        </w:rPr>
+        <w:br/>
+      </w:r>
+      <w:r>
+        <w:rPr>
+          <w:i/>
+          <w:iCs/>
+          <w:lang w:val="nl-NL"/>
+        </w:rPr>
+        <w:t>Als speler wil ik een overzicht kunnen zien van mijn gekochte items en upgrades, zodat ik inzicht heb in mijn voortgang en strategie.</w:t>
+      </w:r>
+    </w:p>
+    <w:p>
+      <w:pPr>
+        <w:numPr>
+          <w:ilvl w:val="0"/>
+          <w:numId w:val="1"/>
+        </w:numPr>
+        <w:rPr>
+          <w:lang w:val="nl-NL"/>
+        </w:rPr>
+      </w:pPr>
+      <w:r>
+        <w:rPr>
+          <w:b/>
+          <w:bCs/>
+          <w:lang w:val="nl-NL"/>
+        </w:rPr>
+        <w:t>Visuele effecten</w:t>
+      </w:r>
+      <w:r>
+        <w:rPr>
+          <w:lang w:val="nl-NL"/>
+        </w:rPr>
+        <w:br/>
+      </w:r>
+      <w:r>
+        <w:rPr>
+          <w:i/>
+          <w:iCs/>
+          <w:lang w:val="nl-NL"/>
+        </w:rPr>
+        <w:t>Als speler wil ik visuele effecten kunnen zien bij acties in het spel, zodat de ervaring leuker en dynamischer aanvoelt.</w:t>
+      </w:r>
+    </w:p>
+    <w:p>
+      <w:pPr>
+        <w:numPr>
+          <w:ilvl w:val="0"/>
+          <w:numId w:val="1"/>
+        </w:numPr>
+        <w:rPr>
+          <w:lang w:val="nl-NL"/>
+        </w:rPr>
+      </w:pPr>
+      <w:r>
+        <w:rPr>
+          <w:b/>
+          <w:bCs/>
+          <w:lang w:val="nl-NL"/>
+        </w:rPr>
+        <w:t>Tijdelijke evenementen of uitdagingen</w:t>
+      </w:r>
+      <w:r>
+        <w:rPr>
+          <w:lang w:val="nl-NL"/>
+        </w:rPr>
+        <w:br/>
+      </w:r>
+      <w:r>
+        <w:rPr>
+          <w:i/>
+          <w:iCs/>
+          <w:lang w:val="nl-NL"/>
+        </w:rPr>
+        <w:t>Als speler wil ik tijdelijke speciale evenementen of uitdagingen kunnen spelen, zodat ik extra motivatie heb om terug te komen en verder te spelen.</w:t>
+      </w:r>
+    </w:p>
+    <w:p>
+      <w:pPr>
+        <w:numPr>
+          <w:ilvl w:val="0"/>
+          <w:numId w:val="1"/>
+        </w:numPr>
+        <w:rPr>
+          <w:lang w:val="nl-NL"/>
+        </w:rPr>
+      </w:pPr>
+      <w:r>
+        <w:rPr>
+          <w:b/>
+          <w:bCs/>
+          <w:lang w:val="nl-NL"/>
+        </w:rPr>
+        <w:t>Geen multiplayer</w:t>
+      </w:r>
+      <w:r>
+        <w:rPr>
+          <w:lang w:val="nl-NL"/>
+        </w:rPr>
+        <w:br/>
+      </w:r>
+      <w:r>
+        <w:rPr>
+          <w:i/>
+          <w:iCs/>
+          <w:lang w:val="nl-NL"/>
+        </w:rPr>
+        <w:t>Als speler wil ik dat het spel singleplayer blijft, zodat ik in mijn eigen tempo en zonder competitie kan spelen.</w:t>
+      </w:r>
+    </w:p>
+    <w:p>
+      <w:pPr>
+        <w:numPr>
+          <w:ilvl w:val="0"/>
+          <w:numId w:val="1"/>
+        </w:numPr>
+        <w:rPr>
+          <w:lang w:val="nl-NL"/>
+        </w:rPr>
+      </w:pPr>
+      <w:r>
+        <w:rPr>
+          <w:b/>
+          <w:bCs/>
+          <w:lang w:val="nl-NL"/>
+        </w:rPr>
+        <w:t>Autoclicker opties</w:t>
+      </w:r>
+      <w:r>
+        <w:rPr>
+          <w:lang w:val="nl-NL"/>
+        </w:rPr>
+        <w:br/>
+      </w:r>
+      <w:r>
+        <w:rPr>
+          <w:i/>
+          <w:iCs/>
+          <w:lang w:val="nl-NL"/>
+        </w:rPr>
+        <w:t>Als speler wil ik ten minste 8 verschillende autoclicker-opties kunnen kopen, zodat ik mijn automatische productie kan variëren en verbeteren.</w:t>
+      </w:r>
+    </w:p>
+    <w:p>
+      <w:pPr>
+        <w:numPr>
+          <w:ilvl w:val="0"/>
+          <w:numId w:val="1"/>
+        </w:numPr>
+        <w:rPr>
+          <w:lang w:val="nl-NL"/>
+        </w:rPr>
+      </w:pPr>
+      <w:r>
+        <w:rPr>
+          <w:b/>
+          <w:bCs/>
+          <w:lang w:val="nl-NL"/>
+        </w:rPr>
+        <w:t>Upgrades voor autoclickers</w:t>
+      </w:r>
+      <w:r>
+        <w:rPr>
+          <w:lang w:val="nl-NL"/>
+        </w:rPr>
+        <w:br/>
+      </w:r>
+      <w:r>
+        <w:rPr>
+          <w:i/>
+          <w:iCs/>
+          <w:lang w:val="nl-NL"/>
+        </w:rPr>
+        <w:t>Als speler wil ik ten minste 5 unieke upgrades kunnen kopen, zodat ik mijn autoclickers een boost kan geven en sneller punten verdien.</w:t>
+      </w:r>
+    </w:p>
+    <w:p>
+      <w:pPr>
+        <w:numPr>
+          <w:ilvl w:val="0"/>
+          <w:numId w:val="1"/>
+        </w:numPr>
+        <w:rPr>
+          <w:lang w:val="nl-NL"/>
+        </w:rPr>
+      </w:pPr>
+      <w:r>
+        <w:rPr>
+          <w:b/>
+          <w:bCs/>
+          <w:lang w:val="nl-NL"/>
+        </w:rPr>
+        <w:lastRenderedPageBreak/>
+        <w:t>Voortgang opslaan</w:t>
+      </w:r>
+      <w:r>
+        <w:rPr>
+          <w:lang w:val="nl-NL"/>
+        </w:rPr>
+        <w:br/>
+      </w:r>
+      <w:r>
+        <w:rPr>
+          <w:i/>
+          <w:iCs/>
+          <w:lang w:val="nl-NL"/>
+        </w:rPr>
+        <w:t>Als speler wil ik dat mijn spelvoortgang automatisch wordt opgeslagen in mijn browser, zodat ik bij het herstarten van het spel verder kan waar ik gebleven was.</w:t>
+      </w:r>
+    </w:p>
+    <w:p>
+      <w:pPr>
+        <w:numPr>
+          <w:ilvl w:val="0"/>
+          <w:numId w:val="1"/>
+        </w:numPr>
+        <w:rPr>
+          <w:lang w:val="nl-NL"/>
+        </w:rPr>
+      </w:pPr>
+      <w:r>
+        <w:rPr>
+          <w:b/>
+          <w:bCs/>
+          <w:lang w:val="nl-NL"/>
+        </w:rPr>
+        <w:t>Thema's en skins</w:t>
+      </w:r>
+      <w:r>
+        <w:rPr>
+          <w:lang w:val="nl-NL"/>
+        </w:rPr>
+        <w:br/>
+      </w:r>
+      <w:r>
+        <w:rPr>
+          <w:i/>
+          <w:iCs/>
+          <w:lang w:val="nl-NL"/>
+        </w:rPr>
+        <w:t>Als speler wil ik thema’s en skins kunnen verkrijgen en instellen, zodat ik het uiterlijk van het spel naar mijn eigen smaak kan aanpassen.</w:t>
+      </w:r>
+    </w:p>
+    <w:p>
+      <w:r>
+        <w:pict w14:anchorId="4E8FF499">
+          <v:rect id="_x0000_i1025" style="width:0;height:1.5pt" o:hralign="center" o:hrstd="t" o:hr="t" fillcolor="#a0a0a0" stroked="f"/>
+        </w:pict>
+      </w:r>
+    </w:p>
+    <w:p>
+      <w:pPr>
+        <w:rPr>
+          <w:b/>
+          <w:bCs/>
+          <w:lang w:val="nl-NL"/>
+        </w:rPr>
+      </w:pPr>
+      <w:r>
+        <w:rPr>
+          <w:rFonts w:ascii="Segoe UI Emoji" w:hAnsi="Segoe UI Emoji" w:cs="Segoe UI Emoji"/>
+          <w:b/>
+          <w:bCs/>
+        </w:rPr>
+        <w:t>🛠️</w:t>
+      </w:r>
+      <w:r>
+        <w:rPr>
+          <w:b/>
+          <w:bCs/>
+          <w:lang w:val="nl-NL"/>
+        </w:rPr>
+        <w:t xml:space="preserve"> Technische en Niet-Functionele User Stories</w:t>
+      </w:r>
+    </w:p>
+    <w:p>
+      <w:pPr>
+        <w:numPr>
+          <w:ilvl w:val="0"/>
+          <w:numId w:val="2"/>
+        </w:numPr>
+        <w:rPr>
+          <w:lang w:val="nl-NL"/>
+        </w:rPr>
+      </w:pPr>
+      <w:r>
+        <w:rPr>
+          <w:b/>
+          <w:bCs/>
+          <w:lang w:val="nl-NL"/>
+        </w:rPr>
+        <w:t>Acceptatietests</w:t>
+      </w:r>
+      <w:r>
+        <w:rPr>
+          <w:lang w:val="nl-NL"/>
+        </w:rPr>
+        <w:br/>
+      </w:r>
+      <w:r>
+        <w:rPr>
+          <w:i/>
+          <w:iCs/>
+          <w:lang w:val="nl-NL"/>
+        </w:rPr>
+        <w:t>Als ontwikkelaar wil ik acceptatietests hebben voor minstens de helft van alle functionaliteiten, zodat ik kan verifiëren dat het spel correct werkt.</w:t>
+      </w:r>
+    </w:p>
+    <w:p>
+      <w:pPr>
+        <w:numPr>
+          <w:ilvl w:val="0"/>
+          <w:numId w:val="2"/>
+        </w:numPr>
+        <w:rPr>
+          <w:lang w:val="nl-NL"/>
+        </w:rPr>
+      </w:pPr>
+      <w:r>
+        <w:rPr>
+          <w:b/>
+          <w:bCs/>
+          <w:lang w:val="nl-NL"/>
+        </w:rPr>
+        <w:t>Activiteitendiagram</w:t>
+      </w:r>
+      <w:r>
+        <w:rPr>
+          <w:lang w:val="nl-NL"/>
+        </w:rPr>
+        <w:br/>
+      </w:r>
+      <w:r>
+        <w:rPr>
+          <w:i/>
+          <w:iCs/>
+          <w:lang w:val="nl-NL"/>
+        </w:rPr>
+        <w:t>Als ontwikkelaar wil ik een basis activiteitendiagram hebben van de spelstroom, zodat de werking van het spel visueel inzichtelijk is.</w:t>
+      </w:r>
+    </w:p>
+    <w:p>
+      <w:pPr>
+        <w:numPr>
+          <w:ilvl w:val="0"/>
+          <w:numId w:val="2"/>
+        </w:numPr>
+        <w:rPr>
+          <w:lang w:val="nl-NL"/>
+        </w:rPr>
+      </w:pPr>
+      <w:r>
+        <w:rPr>
+          <w:b/>
+          <w:bCs/>
+          <w:lang w:val="nl-NL"/>
+        </w:rPr>
+        <w:t>Frontend framework</w:t>
+      </w:r>
+      <w:r>
+        <w:rPr>
+          <w:lang w:val="nl-NL"/>
+        </w:rPr>
+        <w:br/>
+      </w:r>
+      <w:r>
+        <w:rPr>
+          <w:i/>
+          <w:iCs/>
+          <w:lang w:val="nl-NL"/>
+        </w:rPr>
+        <w:t>Als ontwikkelaar wil ik gebruik maken van een frontend CSS-bibliotheek zoals Bootstrap, zodat de gebruikersinterface er professioneel uitziet en responsief is.</w:t>
+      </w:r>
+    </w:p>
+    <w:p>
+      <w:pPr>
+        <w:numPr>
+          <w:ilvl w:val="0"/>
+          <w:numId w:val="2"/>
+        </w:numPr>
+        <w:rPr>
+          <w:lang w:val="nl-NL"/>
+        </w:rPr>
+      </w:pPr>
+      <w:r>
+        <w:rPr>
+          <w:b/>
+          <w:bCs/>
+          <w:lang w:val="nl-NL"/>
+        </w:rPr>
+        <w:t>Klassendiagram</w:t>
+      </w:r>
+      <w:r>
+        <w:rPr>
+          <w:lang w:val="nl-NL"/>
+        </w:rPr>
+        <w:br/>
+      </w:r>
+      <w:r>
+        <w:rPr>
+          <w:i/>
+          <w:iCs/>
+          <w:lang w:val="nl-NL"/>
+        </w:rPr>
+        <w:t>Als ontwikkelaar wil ik een klassendiagram hebben van alle klassen in het spel, zodat de structuur van de code duidelijk en goed gedocumenteerd is.</w:t>
+      </w:r>
+    </w:p>
+    <w:p>
+      <w:pPr>
+        <w:rPr>
+          <w:lang w:val="nl-NL"/>
+        </w:rPr>
+      </w:pPr>
+    </w:p>
+    <w:p>
+      <w:pPr>
+        <w:rPr>
+          <w:lang w:val="nl-NL"/>
+        </w:rPr>
+      </w:pPr>
+    </w:p>
+    <w:p>
+      <w:pPr>
+        <w:rPr>
+          <w:lang w:val="nl-NL"/>
+        </w:rPr>
+      </w:pPr>
+    </w:p>
+    <w:p>
+      <w:pPr>
+        <w:rPr>
+          <w:lang w:val="nl-NL"/>
+        </w:rPr>
+      </w:pPr>
+    </w:p>
+    <w:p>
+      <w:r>
+        <w:rPr>
+          <w:noProof/>
+        </w:rPr>
+        <w:lastRenderedPageBreak/>
         <w:drawing>
           <wp:anchor distT="0" distB="0" distL="114300" distR="114300" simplePos="0" relativeHeight="251658240" behindDoc="0" locked="0" layoutInCell="1" allowOverlap="1" wp14:anchorId="5B4ABDC5" wp14:editId="3956D42A">
             <wp:simplePos x="0" y="0"/>
@@ -28,7 +555,7 @@
                     <pic:cNvPicPr/>
                   </pic:nvPicPr>
                   <pic:blipFill>
-                    <a:blip r:embed="rId4">
+                    <a:blip r:embed="rId5">
                       <a:extLst>
                         <a:ext uri="{28A0092B-C50C-407E-A947-70E740481C1C}">
                           <a14:useLocalDpi xmlns:a14="http://schemas.microsoft.com/office/drawing/2010/main" val="0"/>
@@ -69,6 +596,243 @@
     </w:sectPr>
   </w:body>
 </w:document>
+</file>
+
+<file path=word/numbering.xml><?xml version="1.0" encoding="utf-8"?>
+<w:numbering xmlns:wpc="http://schemas.microsoft.com/office/word/2010/wordprocessingCanvas" xmlns:cx="http://schemas.microsoft.com/office/drawing/2014/chartex" xmlns:cx1="http://schemas.microsoft.com/office/drawing/2015/9/8/chartex" xmlns:cx2="http://schemas.microsoft.com/office/drawing/2015/10/21/chartex" xmlns:cx3="http://schemas.microsoft.com/office/drawing/2016/5/9/chartex" xmlns:cx4="http://schemas.microsoft.com/office/drawing/2016/5/10/chartex" xmlns:cx5="http://schemas.microsoft.com/office/drawing/2016/5/11/chartex" xmlns:cx6="http://schemas.microsoft.com/office/drawing/2016/5/12/chartex" xmlns:cx7="http://schemas.microsoft.com/office/drawing/2016/5/13/chartex" xmlns:cx8="http://schemas.microsoft.com/office/drawing/2016/5/14/chartex" xmlns:mc="http://schemas.openxmlformats.org/markup-compatibility/2006" xmlns:aink="http://schemas.microsoft.com/office/drawing/2016/ink" xmlns:am3d="http://schemas.microsoft.com/office/drawing/2017/model3d" xmlns:o="urn:schemas-microsoft-com:office:office" xmlns:oel="http://schemas.microsoft.com/office/2019/extlst" xmlns:r="http://schemas.openxmlformats.org/officeDocument/2006/relationships" xmlns:m="http://schemas.openxmlformats.org/officeDocument/2006/math" xmlns:v="urn:schemas-microsoft-com:vml" xmlns:wp14="http://schemas.microsoft.com/office/word/2010/wordprocessingDrawing" xmlns:wp="http://schemas.openxmlformats.org/drawingml/2006/wordprocessingDrawing" xmlns:w10="urn:schemas-microsoft-com:office:word" xmlns:w="http://schemas.openxmlformats.org/wordprocessingml/2006/main" xmlns:w14="http://schemas.microsoft.com/office/word/2010/wordml" xmlns:w15="http://schemas.microsoft.com/office/word/2012/wordml" xmlns:w16cex="http://schemas.microsoft.com/office/word/2018/wordml/cex" xmlns:w16cid="http://schemas.microsoft.com/office/word/2016/wordml/cid" xmlns:w16="http://schemas.microsoft.com/office/word/2018/wordml" xmlns:w16du="http://schemas.microsoft.com/office/word/2023/wordml/word16du" xmlns:w16sdtdh="http://schemas.microsoft.com/office/word/2020/wordml/sdtdatahash" xmlns:w16sdtfl="http://schemas.microsoft.com/office/word/2024/wordml/sdtformatlock" xmlns:w16se="http://schemas.microsoft.com/office/word/2015/wordml/symex" xmlns:wpg="http://schemas.microsoft.com/office/word/2010/wordprocessingGroup" xmlns:wpi="http://schemas.microsoft.com/office/word/2010/wordprocessingInk" xmlns:wne="http://schemas.microsoft.com/office/word/2006/wordml" xmlns:wps="http://schemas.microsoft.com/office/word/2010/wordprocessingShape" mc:Ignorable="w14 w15 w16se w16cid w16 w16cex w16sdtdh w16sdtfl w16du wp14">
+  <w:abstractNum w:abstractNumId="0" w15:restartNumberingAfterBreak="0">
+    <w:nsid w:val="11761CFF"/>
+    <w:multiLevelType w:val="multilevel"/>
+    <w:tmpl w:val="533C785C"/>
+    <w:lvl w:ilvl="0">
+      <w:start w:val="1"/>
+      <w:numFmt w:val="decimal"/>
+      <w:lvlText w:val="%1."/>
+      <w:lvlJc w:val="left"/>
+      <w:pPr>
+        <w:tabs>
+          <w:tab w:val="num" w:pos="720"/>
+        </w:tabs>
+        <w:ind w:left="720" w:hanging="360"/>
+      </w:pPr>
+    </w:lvl>
+    <w:lvl w:ilvl="1" w:tentative="1">
+      <w:start w:val="1"/>
+      <w:numFmt w:val="decimal"/>
+      <w:lvlText w:val="%2."/>
+      <w:lvlJc w:val="left"/>
+      <w:pPr>
+        <w:tabs>
+          <w:tab w:val="num" w:pos="1440"/>
+        </w:tabs>
+        <w:ind w:left="1440" w:hanging="360"/>
+      </w:pPr>
+    </w:lvl>
+    <w:lvl w:ilvl="2" w:tentative="1">
+      <w:start w:val="1"/>
+      <w:numFmt w:val="decimal"/>
+      <w:lvlText w:val="%3."/>
+      <w:lvlJc w:val="left"/>
+      <w:pPr>
+        <w:tabs>
+          <w:tab w:val="num" w:pos="2160"/>
+        </w:tabs>
+        <w:ind w:left="2160" w:hanging="360"/>
+      </w:pPr>
+    </w:lvl>
+    <w:lvl w:ilvl="3" w:tentative="1">
+      <w:start w:val="1"/>
+      <w:numFmt w:val="decimal"/>
+      <w:lvlText w:val="%4."/>
+      <w:lvlJc w:val="left"/>
+      <w:pPr>
+        <w:tabs>
+          <w:tab w:val="num" w:pos="2880"/>
+        </w:tabs>
+        <w:ind w:left="2880" w:hanging="360"/>
+      </w:pPr>
+    </w:lvl>
+    <w:lvl w:ilvl="4" w:tentative="1">
+      <w:start w:val="1"/>
+      <w:numFmt w:val="decimal"/>
+      <w:lvlText w:val="%5."/>
+      <w:lvlJc w:val="left"/>
+      <w:pPr>
+        <w:tabs>
+          <w:tab w:val="num" w:pos="3600"/>
+        </w:tabs>
+        <w:ind w:left="3600" w:hanging="360"/>
+      </w:pPr>
+    </w:lvl>
+    <w:lvl w:ilvl="5" w:tentative="1">
+      <w:start w:val="1"/>
+      <w:numFmt w:val="decimal"/>
+      <w:lvlText w:val="%6."/>
+      <w:lvlJc w:val="left"/>
+      <w:pPr>
+        <w:tabs>
+          <w:tab w:val="num" w:pos="4320"/>
+        </w:tabs>
+        <w:ind w:left="4320" w:hanging="360"/>
+      </w:pPr>
+    </w:lvl>
+    <w:lvl w:ilvl="6" w:tentative="1">
+      <w:start w:val="1"/>
+      <w:numFmt w:val="decimal"/>
+      <w:lvlText w:val="%7."/>
+      <w:lvlJc w:val="left"/>
+      <w:pPr>
+        <w:tabs>
+          <w:tab w:val="num" w:pos="5040"/>
+        </w:tabs>
+        <w:ind w:left="5040" w:hanging="360"/>
+      </w:pPr>
+    </w:lvl>
+    <w:lvl w:ilvl="7" w:tentative="1">
+      <w:start w:val="1"/>
+      <w:numFmt w:val="decimal"/>
+      <w:lvlText w:val="%8."/>
+      <w:lvlJc w:val="left"/>
+      <w:pPr>
+        <w:tabs>
+          <w:tab w:val="num" w:pos="5760"/>
+        </w:tabs>
+        <w:ind w:left="5760" w:hanging="360"/>
+      </w:pPr>
+    </w:lvl>
+    <w:lvl w:ilvl="8" w:tentative="1">
+      <w:start w:val="1"/>
+      <w:numFmt w:val="decimal"/>
+      <w:lvlText w:val="%9."/>
+      <w:lvlJc w:val="left"/>
+      <w:pPr>
+        <w:tabs>
+          <w:tab w:val="num" w:pos="6480"/>
+        </w:tabs>
+        <w:ind w:left="6480" w:hanging="360"/>
+      </w:pPr>
+    </w:lvl>
+  </w:abstractNum>
+  <w:abstractNum w:abstractNumId="1" w15:restartNumberingAfterBreak="0">
+    <w:nsid w:val="2CAB4D5E"/>
+    <w:multiLevelType w:val="multilevel"/>
+    <w:tmpl w:val="887A4CE8"/>
+    <w:lvl w:ilvl="0">
+      <w:start w:val="11"/>
+      <w:numFmt w:val="decimal"/>
+      <w:lvlText w:val="%1."/>
+      <w:lvlJc w:val="left"/>
+      <w:pPr>
+        <w:tabs>
+          <w:tab w:val="num" w:pos="720"/>
+        </w:tabs>
+        <w:ind w:left="720" w:hanging="360"/>
+      </w:pPr>
+    </w:lvl>
+    <w:lvl w:ilvl="1" w:tentative="1">
+      <w:start w:val="1"/>
+      <w:numFmt w:val="decimal"/>
+      <w:lvlText w:val="%2."/>
+      <w:lvlJc w:val="left"/>
+      <w:pPr>
+        <w:tabs>
+          <w:tab w:val="num" w:pos="1440"/>
+        </w:tabs>
+        <w:ind w:left="1440" w:hanging="360"/>
+      </w:pPr>
+    </w:lvl>
+    <w:lvl w:ilvl="2" w:tentative="1">
+      <w:start w:val="1"/>
+      <w:numFmt w:val="decimal"/>
+      <w:lvlText w:val="%3."/>
+      <w:lvlJc w:val="left"/>
+      <w:pPr>
+        <w:tabs>
+          <w:tab w:val="num" w:pos="2160"/>
+        </w:tabs>
+        <w:ind w:left="2160" w:hanging="360"/>
+      </w:pPr>
+    </w:lvl>
+    <w:lvl w:ilvl="3" w:tentative="1">
+      <w:start w:val="1"/>
+      <w:numFmt w:val="decimal"/>
+      <w:lvlText w:val="%4."/>
+      <w:lvlJc w:val="left"/>
+      <w:pPr>
+        <w:tabs>
+          <w:tab w:val="num" w:pos="2880"/>
+        </w:tabs>
+        <w:ind w:left="2880" w:hanging="360"/>
+      </w:pPr>
+    </w:lvl>
+    <w:lvl w:ilvl="4" w:tentative="1">
+      <w:start w:val="1"/>
+      <w:numFmt w:val="decimal"/>
+      <w:lvlText w:val="%5."/>
+      <w:lvlJc w:val="left"/>
+      <w:pPr>
+        <w:tabs>
+          <w:tab w:val="num" w:pos="3600"/>
+        </w:tabs>
+        <w:ind w:left="3600" w:hanging="360"/>
+      </w:pPr>
+    </w:lvl>
+    <w:lvl w:ilvl="5" w:tentative="1">
+      <w:start w:val="1"/>
+      <w:numFmt w:val="decimal"/>
+      <w:lvlText w:val="%6."/>
+      <w:lvlJc w:val="left"/>
+      <w:pPr>
+        <w:tabs>
+          <w:tab w:val="num" w:pos="4320"/>
+        </w:tabs>
+        <w:ind w:left="4320" w:hanging="360"/>
+      </w:pPr>
+    </w:lvl>
+    <w:lvl w:ilvl="6" w:tentative="1">
+      <w:start w:val="1"/>
+      <w:numFmt w:val="decimal"/>
+      <w:lvlText w:val="%7."/>
+      <w:lvlJc w:val="left"/>
+      <w:pPr>
+        <w:tabs>
+          <w:tab w:val="num" w:pos="5040"/>
+        </w:tabs>
+        <w:ind w:left="5040" w:hanging="360"/>
+      </w:pPr>
+    </w:lvl>
+    <w:lvl w:ilvl="7" w:tentative="1">
+      <w:start w:val="1"/>
+      <w:numFmt w:val="decimal"/>
+      <w:lvlText w:val="%8."/>
+      <w:lvlJc w:val="left"/>
+      <w:pPr>
+        <w:tabs>
+          <w:tab w:val="num" w:pos="5760"/>
+        </w:tabs>
+        <w:ind w:left="5760" w:hanging="360"/>
+      </w:pPr>
+    </w:lvl>
+    <w:lvl w:ilvl="8" w:tentative="1">
+      <w:start w:val="1"/>
+      <w:numFmt w:val="decimal"/>
+      <w:lvlText w:val="%9."/>
+      <w:lvlJc w:val="left"/>
+      <w:pPr>
+        <w:tabs>
+          <w:tab w:val="num" w:pos="6480"/>
+        </w:tabs>
+        <w:ind w:left="6480" w:hanging="360"/>
+      </w:pPr>
+    </w:lvl>
+  </w:abstractNum>
+  <w:num w:numId="1" w16cid:durableId="1774126888">
+    <w:abstractNumId w:val="0"/>
+  </w:num>
+  <w:num w:numId="2" w16cid:durableId="1549563445">
+    <w:abstractNumId w:val="1"/>
+  </w:num>
+</w:numbering>
 </file>
 
 <file path=word/styles.xml><?xml version="1.0" encoding="utf-8"?>
@@ -674,7 +1438,6 @@
   <w:style w:type="character" w:default="1" w:styleId="DefaultParagraphFont">
     <w:name w:val="Default Paragraph Font"/>
     <w:uiPriority w:val="1"/>
-    <w:semiHidden/>
     <w:unhideWhenUsed/>
   </w:style>
   <w:style w:type="table" w:default="1" w:styleId="TableNormal">

</xml_diff>